<commit_message>
Where figs refer to a %, clarify what its a % of
</commit_message>
<xml_diff>
--- a/Thesis/Chapter4/Raw/Charts/c4AffectedFiles.docx
+++ b/Thesis/Chapter4/Raw/Charts/c4AffectedFiles.docx
@@ -1791,11 +1791,11 @@
         </c:dLbls>
         <c:marker val="1"/>
         <c:smooth val="0"/>
-        <c:axId val="94724864"/>
-        <c:axId val="94727168"/>
+        <c:axId val="83553280"/>
+        <c:axId val="118543872"/>
       </c:lineChart>
       <c:catAx>
-        <c:axId val="94724864"/>
+        <c:axId val="83553280"/>
         <c:scaling>
           <c:orientation val="minMax"/>
         </c:scaling>
@@ -1830,7 +1830,7 @@
         <c:majorTickMark val="out"/>
         <c:minorTickMark val="none"/>
         <c:tickLblPos val="nextTo"/>
-        <c:crossAx val="94727168"/>
+        <c:crossAx val="118543872"/>
         <c:crosses val="autoZero"/>
         <c:auto val="1"/>
         <c:lblAlgn val="ctr"/>
@@ -1839,7 +1839,7 @@
         <c:noMultiLvlLbl val="0"/>
       </c:catAx>
       <c:valAx>
-        <c:axId val="94727168"/>
+        <c:axId val="118543872"/>
         <c:scaling>
           <c:orientation val="minMax"/>
         </c:scaling>
@@ -1857,8 +1857,13 @@
                 </a:pPr>
                 <a:r>
                   <a:rPr lang="en-GB"/>
-                  <a:t>% Frequency</a:t>
+                  <a:t>% Files</a:t>
                 </a:r>
+                <a:r>
+                  <a:rPr lang="en-GB" baseline="0"/>
+                  <a:t> within forge/sample</a:t>
+                </a:r>
+                <a:endParaRPr lang="en-GB"/>
               </a:p>
             </c:rich>
           </c:tx>
@@ -1868,7 +1873,7 @@
         <c:majorTickMark val="out"/>
         <c:minorTickMark val="none"/>
         <c:tickLblPos val="nextTo"/>
-        <c:crossAx val="94724864"/>
+        <c:crossAx val="83553280"/>
         <c:crosses val="autoZero"/>
         <c:crossBetween val="between"/>
       </c:valAx>

</xml_diff>